<commit_message>
Tilføjet bilag nr. til titlen på bilagene
</commit_message>
<xml_diff>
--- a/02 Requirement & Analysis/OC0101 tjekEmail.docx
+++ b/02 Requirement & Analysis/OC0101 tjekEmail.docx
@@ -9,6 +9,34 @@
           <w:lang w:val="en-US"/>
         </w:rPr>
       </w:pPr>
+      <w:proofErr w:type="spellStart"/>
+      <w:r>
+        <w:rPr>
+          <w:lang w:val="en-US"/>
+        </w:rPr>
+        <w:t>Bilag</w:t>
+      </w:r>
+      <w:proofErr w:type="spellEnd"/>
+      <w:r>
+        <w:rPr>
+          <w:lang w:val="en-US"/>
+        </w:rPr>
+        <w:t xml:space="preserve"> </w:t>
+      </w:r>
+      <w:proofErr w:type="gramStart"/>
+      <w:r>
+        <w:rPr>
+          <w:lang w:val="en-US"/>
+        </w:rPr>
+        <w:t>24  -</w:t>
+      </w:r>
+      <w:proofErr w:type="gramEnd"/>
+      <w:r>
+        <w:rPr>
+          <w:lang w:val="en-US"/>
+        </w:rPr>
+        <w:t xml:space="preserve"> </w:t>
+      </w:r>
       <w:r>
         <w:rPr>
           <w:lang w:val="en-US"/>
@@ -32,12 +60,6 @@
           <w:lang w:val="en-US"/>
         </w:rPr>
         <w:t>1</w:t>
-      </w:r>
-      <w:r>
-        <w:rPr>
-          <w:lang w:val="en-US"/>
-        </w:rPr>
-        <w:t xml:space="preserve"> –</w:t>
       </w:r>
       <w:r>
         <w:rPr>
@@ -171,61 +193,34 @@
       </w:r>
     </w:p>
     <w:p>
-      <w:pPr>
-        <w:rPr>
-          <w:lang w:val="en-US"/>
-        </w:rPr>
-      </w:pPr>
-      <w:r>
-        <w:rPr>
-          <w:lang w:val="en-US"/>
-        </w:rPr>
+      <w:r>
         <w:t xml:space="preserve">UC01 </w:t>
       </w:r>
-      <w:proofErr w:type="spellStart"/>
-      <w:r>
-        <w:rPr>
-          <w:lang w:val="en-US"/>
-        </w:rPr>
-        <w:t>Opret</w:t>
-      </w:r>
-      <w:proofErr w:type="spellEnd"/>
-      <w:r>
-        <w:rPr>
-          <w:lang w:val="en-US"/>
-        </w:rPr>
-        <w:t xml:space="preserve"> </w:t>
-      </w:r>
-      <w:proofErr w:type="spellStart"/>
-      <w:r>
-        <w:rPr>
-          <w:lang w:val="en-US"/>
-        </w:rPr>
-        <w:t>Bruger</w:t>
-      </w:r>
-      <w:proofErr w:type="spellEnd"/>
-    </w:p>
-    <w:p>
-      <w:pPr>
-        <w:rPr>
-          <w:lang w:val="en-US"/>
-        </w:rPr>
-      </w:pPr>
-    </w:p>
+      <w:r>
+        <w:t>Opret Bruger</w:t>
+      </w:r>
+    </w:p>
+    <w:p/>
     <w:p>
       <w:pPr>
         <w:pStyle w:val="Overskrift1"/>
         <w:rPr>
           <w:color w:val="000000" w:themeColor="text1"/>
-          <w:lang w:val="en-US"/>
         </w:rPr>
       </w:pPr>
+      <w:proofErr w:type="spellStart"/>
       <w:r>
         <w:rPr>
           <w:color w:val="000000" w:themeColor="text1"/>
-          <w:lang w:val="en-US"/>
-        </w:rPr>
-        <w:t>Preconditions:</w:t>
+        </w:rPr>
+        <w:t>Preconditions</w:t>
+      </w:r>
+      <w:proofErr w:type="spellEnd"/>
+      <w:r>
+        <w:rPr>
+          <w:color w:val="000000" w:themeColor="text1"/>
+        </w:rPr>
+        <w:t>:</w:t>
       </w:r>
     </w:p>
     <w:p>

</xml_diff>